<commit_message>
db init queries added
</commit_message>
<xml_diff>
--- a/helper/DB design.docx
+++ b/helper/DB design.docx
@@ -25,15 +25,15 @@
         </w:tblBorders>
         <w:tblCellMar>
           <w:top w:w="55" w:type="dxa"/>
-          <w:left w:w="54" w:type="dxa"/>
+          <w:left w:w="53" w:type="dxa"/>
           <w:bottom w:w="55" w:type="dxa"/>
           <w:right w:w="55" w:type="dxa"/>
         </w:tblCellMar>
       </w:tblPr>
       <w:tblGrid>
         <w:gridCol w:w="2160"/>
-        <w:gridCol w:w="2595"/>
-        <w:gridCol w:w="4890"/>
+        <w:gridCol w:w="2594"/>
+        <w:gridCol w:w="4891"/>
       </w:tblGrid>
       <w:tr>
         <w:trPr/>
@@ -69,7 +69,7 @@
         </w:tc>
         <w:tc>
           <w:tcPr>
-            <w:tcW w:w="2595" w:type="dxa"/>
+            <w:tcW w:w="2594" w:type="dxa"/>
             <w:tcBorders>
               <w:top w:val="single" w:sz="2" w:space="0" w:color="000000"/>
               <w:left w:val="single" w:sz="2" w:space="0" w:color="000000"/>
@@ -99,7 +99,7 @@
         </w:tc>
         <w:tc>
           <w:tcPr>
-            <w:tcW w:w="4890" w:type="dxa"/>
+            <w:tcW w:w="4891" w:type="dxa"/>
             <w:tcBorders>
               <w:top w:val="single" w:sz="2" w:space="0" w:color="000000"/>
               <w:left w:val="single" w:sz="2" w:space="0" w:color="000000"/>
@@ -136,6 +136,7 @@
           <w:tcPr>
             <w:tcW w:w="2160" w:type="dxa"/>
             <w:tcBorders>
+              <w:top w:val="single" w:sz="2" w:space="0" w:color="000000"/>
               <w:left w:val="single" w:sz="2" w:space="0" w:color="000000"/>
               <w:bottom w:val="single" w:sz="2" w:space="0" w:color="000000"/>
               <w:insideH w:val="single" w:sz="2" w:space="0" w:color="000000"/>
@@ -155,8 +156,9 @@
         </w:tc>
         <w:tc>
           <w:tcPr>
-            <w:tcW w:w="2595" w:type="dxa"/>
-            <w:tcBorders>
+            <w:tcW w:w="2594" w:type="dxa"/>
+            <w:tcBorders>
+              <w:top w:val="single" w:sz="2" w:space="0" w:color="000000"/>
               <w:left w:val="single" w:sz="2" w:space="0" w:color="000000"/>
               <w:bottom w:val="single" w:sz="2" w:space="0" w:color="000000"/>
               <w:insideH w:val="single" w:sz="2" w:space="0" w:color="000000"/>
@@ -176,8 +178,9 @@
         </w:tc>
         <w:tc>
           <w:tcPr>
-            <w:tcW w:w="4890" w:type="dxa"/>
-            <w:tcBorders>
+            <w:tcW w:w="4891" w:type="dxa"/>
+            <w:tcBorders>
+              <w:top w:val="single" w:sz="2" w:space="0" w:color="000000"/>
               <w:left w:val="single" w:sz="2" w:space="0" w:color="000000"/>
               <w:bottom w:val="single" w:sz="2" w:space="0" w:color="000000"/>
               <w:right w:val="single" w:sz="2" w:space="0" w:color="000000"/>
@@ -193,7 +196,11 @@
             </w:pPr>
             <w:r>
               <w:rPr/>
-              <w:t>AUTO_INCREMENT, NOT NULL, UNSIGNED</w:t>
+              <w:t xml:space="preserve">AUTO_INCREMENT, NOT NULL, UNSIGNED, </w:t>
+            </w:r>
+            <w:r>
+              <w:rPr/>
+              <w:t>PRIMARY KEY</w:t>
             </w:r>
           </w:p>
         </w:tc>
@@ -204,6 +211,7 @@
           <w:tcPr>
             <w:tcW w:w="2160" w:type="dxa"/>
             <w:tcBorders>
+              <w:top w:val="single" w:sz="2" w:space="0" w:color="000000"/>
               <w:left w:val="single" w:sz="2" w:space="0" w:color="000000"/>
               <w:bottom w:val="single" w:sz="2" w:space="0" w:color="000000"/>
               <w:insideH w:val="single" w:sz="2" w:space="0" w:color="000000"/>
@@ -223,8 +231,9 @@
         </w:tc>
         <w:tc>
           <w:tcPr>
-            <w:tcW w:w="2595" w:type="dxa"/>
-            <w:tcBorders>
+            <w:tcW w:w="2594" w:type="dxa"/>
+            <w:tcBorders>
+              <w:top w:val="single" w:sz="2" w:space="0" w:color="000000"/>
               <w:left w:val="single" w:sz="2" w:space="0" w:color="000000"/>
               <w:bottom w:val="single" w:sz="2" w:space="0" w:color="000000"/>
               <w:insideH w:val="single" w:sz="2" w:space="0" w:color="000000"/>
@@ -244,8 +253,9 @@
         </w:tc>
         <w:tc>
           <w:tcPr>
-            <w:tcW w:w="4890" w:type="dxa"/>
-            <w:tcBorders>
+            <w:tcW w:w="4891" w:type="dxa"/>
+            <w:tcBorders>
+              <w:top w:val="single" w:sz="2" w:space="0" w:color="000000"/>
               <w:left w:val="single" w:sz="2" w:space="0" w:color="000000"/>
               <w:bottom w:val="single" w:sz="2" w:space="0" w:color="000000"/>
               <w:right w:val="single" w:sz="2" w:space="0" w:color="000000"/>
@@ -271,6 +281,7 @@
           <w:tcPr>
             <w:tcW w:w="2160" w:type="dxa"/>
             <w:tcBorders>
+              <w:top w:val="single" w:sz="2" w:space="0" w:color="000000"/>
               <w:left w:val="single" w:sz="2" w:space="0" w:color="000000"/>
               <w:bottom w:val="single" w:sz="2" w:space="0" w:color="000000"/>
               <w:insideH w:val="single" w:sz="2" w:space="0" w:color="000000"/>
@@ -290,8 +301,9 @@
         </w:tc>
         <w:tc>
           <w:tcPr>
-            <w:tcW w:w="2595" w:type="dxa"/>
-            <w:tcBorders>
+            <w:tcW w:w="2594" w:type="dxa"/>
+            <w:tcBorders>
+              <w:top w:val="single" w:sz="2" w:space="0" w:color="000000"/>
               <w:left w:val="single" w:sz="2" w:space="0" w:color="000000"/>
               <w:bottom w:val="single" w:sz="2" w:space="0" w:color="000000"/>
               <w:insideH w:val="single" w:sz="2" w:space="0" w:color="000000"/>
@@ -311,8 +323,9 @@
         </w:tc>
         <w:tc>
           <w:tcPr>
-            <w:tcW w:w="4890" w:type="dxa"/>
-            <w:tcBorders>
+            <w:tcW w:w="4891" w:type="dxa"/>
+            <w:tcBorders>
+              <w:top w:val="single" w:sz="2" w:space="0" w:color="000000"/>
               <w:left w:val="single" w:sz="2" w:space="0" w:color="000000"/>
               <w:bottom w:val="single" w:sz="2" w:space="0" w:color="000000"/>
               <w:right w:val="single" w:sz="2" w:space="0" w:color="000000"/>
@@ -339,6 +352,7 @@
           <w:tcPr>
             <w:tcW w:w="2160" w:type="dxa"/>
             <w:tcBorders>
+              <w:top w:val="single" w:sz="2" w:space="0" w:color="000000"/>
               <w:left w:val="single" w:sz="2" w:space="0" w:color="000000"/>
               <w:bottom w:val="single" w:sz="2" w:space="0" w:color="000000"/>
               <w:insideH w:val="single" w:sz="2" w:space="0" w:color="000000"/>
@@ -358,8 +372,9 @@
         </w:tc>
         <w:tc>
           <w:tcPr>
-            <w:tcW w:w="2595" w:type="dxa"/>
-            <w:tcBorders>
+            <w:tcW w:w="2594" w:type="dxa"/>
+            <w:tcBorders>
+              <w:top w:val="single" w:sz="2" w:space="0" w:color="000000"/>
               <w:left w:val="single" w:sz="2" w:space="0" w:color="000000"/>
               <w:bottom w:val="single" w:sz="2" w:space="0" w:color="000000"/>
               <w:insideH w:val="single" w:sz="2" w:space="0" w:color="000000"/>
@@ -379,8 +394,9 @@
         </w:tc>
         <w:tc>
           <w:tcPr>
-            <w:tcW w:w="4890" w:type="dxa"/>
-            <w:tcBorders>
+            <w:tcW w:w="4891" w:type="dxa"/>
+            <w:tcBorders>
+              <w:top w:val="single" w:sz="2" w:space="0" w:color="000000"/>
               <w:left w:val="single" w:sz="2" w:space="0" w:color="000000"/>
               <w:bottom w:val="single" w:sz="2" w:space="0" w:color="000000"/>
               <w:right w:val="single" w:sz="2" w:space="0" w:color="000000"/>
@@ -407,6 +423,7 @@
           <w:tcPr>
             <w:tcW w:w="2160" w:type="dxa"/>
             <w:tcBorders>
+              <w:top w:val="single" w:sz="2" w:space="0" w:color="000000"/>
               <w:left w:val="single" w:sz="2" w:space="0" w:color="000000"/>
               <w:bottom w:val="single" w:sz="2" w:space="0" w:color="000000"/>
               <w:insideH w:val="single" w:sz="2" w:space="0" w:color="000000"/>
@@ -426,8 +443,9 @@
         </w:tc>
         <w:tc>
           <w:tcPr>
-            <w:tcW w:w="2595" w:type="dxa"/>
-            <w:tcBorders>
+            <w:tcW w:w="2594" w:type="dxa"/>
+            <w:tcBorders>
+              <w:top w:val="single" w:sz="2" w:space="0" w:color="000000"/>
               <w:left w:val="single" w:sz="2" w:space="0" w:color="000000"/>
               <w:bottom w:val="single" w:sz="2" w:space="0" w:color="000000"/>
               <w:insideH w:val="single" w:sz="2" w:space="0" w:color="000000"/>
@@ -447,8 +465,9 @@
         </w:tc>
         <w:tc>
           <w:tcPr>
-            <w:tcW w:w="4890" w:type="dxa"/>
-            <w:tcBorders>
+            <w:tcW w:w="4891" w:type="dxa"/>
+            <w:tcBorders>
+              <w:top w:val="single" w:sz="2" w:space="0" w:color="000000"/>
               <w:left w:val="single" w:sz="2" w:space="0" w:color="000000"/>
               <w:bottom w:val="single" w:sz="2" w:space="0" w:color="000000"/>
               <w:right w:val="single" w:sz="2" w:space="0" w:color="000000"/>
@@ -474,6 +493,7 @@
           <w:tcPr>
             <w:tcW w:w="2160" w:type="dxa"/>
             <w:tcBorders>
+              <w:top w:val="single" w:sz="2" w:space="0" w:color="000000"/>
               <w:left w:val="single" w:sz="2" w:space="0" w:color="000000"/>
               <w:bottom w:val="single" w:sz="2" w:space="0" w:color="000000"/>
               <w:insideH w:val="single" w:sz="2" w:space="0" w:color="000000"/>
@@ -493,8 +513,9 @@
         </w:tc>
         <w:tc>
           <w:tcPr>
-            <w:tcW w:w="2595" w:type="dxa"/>
-            <w:tcBorders>
+            <w:tcW w:w="2594" w:type="dxa"/>
+            <w:tcBorders>
+              <w:top w:val="single" w:sz="2" w:space="0" w:color="000000"/>
               <w:left w:val="single" w:sz="2" w:space="0" w:color="000000"/>
               <w:bottom w:val="single" w:sz="2" w:space="0" w:color="000000"/>
               <w:insideH w:val="single" w:sz="2" w:space="0" w:color="000000"/>
@@ -514,8 +535,9 @@
         </w:tc>
         <w:tc>
           <w:tcPr>
-            <w:tcW w:w="4890" w:type="dxa"/>
-            <w:tcBorders>
+            <w:tcW w:w="4891" w:type="dxa"/>
+            <w:tcBorders>
+              <w:top w:val="single" w:sz="2" w:space="0" w:color="000000"/>
               <w:left w:val="single" w:sz="2" w:space="0" w:color="000000"/>
               <w:bottom w:val="single" w:sz="2" w:space="0" w:color="000000"/>
               <w:right w:val="single" w:sz="2" w:space="0" w:color="000000"/>
@@ -542,6 +564,7 @@
           <w:tcPr>
             <w:tcW w:w="2160" w:type="dxa"/>
             <w:tcBorders>
+              <w:top w:val="single" w:sz="2" w:space="0" w:color="000000"/>
               <w:left w:val="single" w:sz="2" w:space="0" w:color="000000"/>
               <w:bottom w:val="single" w:sz="2" w:space="0" w:color="000000"/>
               <w:insideH w:val="single" w:sz="2" w:space="0" w:color="000000"/>
@@ -561,8 +584,9 @@
         </w:tc>
         <w:tc>
           <w:tcPr>
-            <w:tcW w:w="2595" w:type="dxa"/>
-            <w:tcBorders>
+            <w:tcW w:w="2594" w:type="dxa"/>
+            <w:tcBorders>
+              <w:top w:val="single" w:sz="2" w:space="0" w:color="000000"/>
               <w:left w:val="single" w:sz="2" w:space="0" w:color="000000"/>
               <w:bottom w:val="single" w:sz="2" w:space="0" w:color="000000"/>
               <w:insideH w:val="single" w:sz="2" w:space="0" w:color="000000"/>
@@ -582,8 +606,9 @@
         </w:tc>
         <w:tc>
           <w:tcPr>
-            <w:tcW w:w="4890" w:type="dxa"/>
-            <w:tcBorders>
+            <w:tcW w:w="4891" w:type="dxa"/>
+            <w:tcBorders>
+              <w:top w:val="single" w:sz="2" w:space="0" w:color="000000"/>
               <w:left w:val="single" w:sz="2" w:space="0" w:color="000000"/>
               <w:bottom w:val="single" w:sz="2" w:space="0" w:color="000000"/>
               <w:right w:val="single" w:sz="2" w:space="0" w:color="000000"/>
@@ -621,7 +646,11 @@
       </w:pPr>
       <w:r>
         <w:rPr/>
-        <w:t>Employee Info</w:t>
+        <w:t>Staff</w:t>
+      </w:r>
+      <w:r>
+        <w:rPr/>
+        <w:t xml:space="preserve"> Info</w:t>
       </w:r>
     </w:p>
     <w:tbl>
@@ -637,15 +666,15 @@
         </w:tblBorders>
         <w:tblCellMar>
           <w:top w:w="55" w:type="dxa"/>
-          <w:left w:w="54" w:type="dxa"/>
+          <w:left w:w="53" w:type="dxa"/>
           <w:bottom w:w="55" w:type="dxa"/>
           <w:right w:w="55" w:type="dxa"/>
         </w:tblCellMar>
       </w:tblPr>
       <w:tblGrid>
         <w:gridCol w:w="2160"/>
-        <w:gridCol w:w="2595"/>
-        <w:gridCol w:w="4890"/>
+        <w:gridCol w:w="2594"/>
+        <w:gridCol w:w="4891"/>
       </w:tblGrid>
       <w:tr>
         <w:trPr/>
@@ -681,7 +710,7 @@
         </w:tc>
         <w:tc>
           <w:tcPr>
-            <w:tcW w:w="2595" w:type="dxa"/>
+            <w:tcW w:w="2594" w:type="dxa"/>
             <w:tcBorders>
               <w:top w:val="single" w:sz="2" w:space="0" w:color="000000"/>
               <w:left w:val="single" w:sz="2" w:space="0" w:color="000000"/>
@@ -711,7 +740,7 @@
         </w:tc>
         <w:tc>
           <w:tcPr>
-            <w:tcW w:w="4890" w:type="dxa"/>
+            <w:tcW w:w="4891" w:type="dxa"/>
             <w:tcBorders>
               <w:top w:val="single" w:sz="2" w:space="0" w:color="000000"/>
               <w:left w:val="single" w:sz="2" w:space="0" w:color="000000"/>
@@ -748,6 +777,7 @@
           <w:tcPr>
             <w:tcW w:w="2160" w:type="dxa"/>
             <w:tcBorders>
+              <w:top w:val="single" w:sz="2" w:space="0" w:color="000000"/>
               <w:left w:val="single" w:sz="2" w:space="0" w:color="000000"/>
               <w:bottom w:val="single" w:sz="2" w:space="0" w:color="000000"/>
               <w:insideH w:val="single" w:sz="2" w:space="0" w:color="000000"/>
@@ -767,8 +797,9 @@
         </w:tc>
         <w:tc>
           <w:tcPr>
-            <w:tcW w:w="2595" w:type="dxa"/>
-            <w:tcBorders>
+            <w:tcW w:w="2594" w:type="dxa"/>
+            <w:tcBorders>
+              <w:top w:val="single" w:sz="2" w:space="0" w:color="000000"/>
               <w:left w:val="single" w:sz="2" w:space="0" w:color="000000"/>
               <w:bottom w:val="single" w:sz="2" w:space="0" w:color="000000"/>
               <w:insideH w:val="single" w:sz="2" w:space="0" w:color="000000"/>
@@ -788,8 +819,9 @@
         </w:tc>
         <w:tc>
           <w:tcPr>
-            <w:tcW w:w="4890" w:type="dxa"/>
-            <w:tcBorders>
+            <w:tcW w:w="4891" w:type="dxa"/>
+            <w:tcBorders>
+              <w:top w:val="single" w:sz="2" w:space="0" w:color="000000"/>
               <w:left w:val="single" w:sz="2" w:space="0" w:color="000000"/>
               <w:bottom w:val="single" w:sz="2" w:space="0" w:color="000000"/>
               <w:right w:val="single" w:sz="2" w:space="0" w:color="000000"/>
@@ -816,6 +848,7 @@
           <w:tcPr>
             <w:tcW w:w="2160" w:type="dxa"/>
             <w:tcBorders>
+              <w:top w:val="single" w:sz="2" w:space="0" w:color="000000"/>
               <w:left w:val="single" w:sz="2" w:space="0" w:color="000000"/>
               <w:bottom w:val="single" w:sz="2" w:space="0" w:color="000000"/>
               <w:insideH w:val="single" w:sz="2" w:space="0" w:color="000000"/>
@@ -835,8 +868,9 @@
         </w:tc>
         <w:tc>
           <w:tcPr>
-            <w:tcW w:w="2595" w:type="dxa"/>
-            <w:tcBorders>
+            <w:tcW w:w="2594" w:type="dxa"/>
+            <w:tcBorders>
+              <w:top w:val="single" w:sz="2" w:space="0" w:color="000000"/>
               <w:left w:val="single" w:sz="2" w:space="0" w:color="000000"/>
               <w:bottom w:val="single" w:sz="2" w:space="0" w:color="000000"/>
               <w:insideH w:val="single" w:sz="2" w:space="0" w:color="000000"/>
@@ -856,8 +890,9 @@
         </w:tc>
         <w:tc>
           <w:tcPr>
-            <w:tcW w:w="4890" w:type="dxa"/>
-            <w:tcBorders>
+            <w:tcW w:w="4891" w:type="dxa"/>
+            <w:tcBorders>
+              <w:top w:val="single" w:sz="2" w:space="0" w:color="000000"/>
               <w:left w:val="single" w:sz="2" w:space="0" w:color="000000"/>
               <w:bottom w:val="single" w:sz="2" w:space="0" w:color="000000"/>
               <w:right w:val="single" w:sz="2" w:space="0" w:color="000000"/>
@@ -884,6 +919,7 @@
           <w:tcPr>
             <w:tcW w:w="2160" w:type="dxa"/>
             <w:tcBorders>
+              <w:top w:val="single" w:sz="2" w:space="0" w:color="000000"/>
               <w:left w:val="single" w:sz="2" w:space="0" w:color="000000"/>
               <w:bottom w:val="single" w:sz="2" w:space="0" w:color="000000"/>
               <w:insideH w:val="single" w:sz="2" w:space="0" w:color="000000"/>
@@ -903,8 +939,9 @@
         </w:tc>
         <w:tc>
           <w:tcPr>
-            <w:tcW w:w="2595" w:type="dxa"/>
-            <w:tcBorders>
+            <w:tcW w:w="2594" w:type="dxa"/>
+            <w:tcBorders>
+              <w:top w:val="single" w:sz="2" w:space="0" w:color="000000"/>
               <w:left w:val="single" w:sz="2" w:space="0" w:color="000000"/>
               <w:bottom w:val="single" w:sz="2" w:space="0" w:color="000000"/>
               <w:insideH w:val="single" w:sz="2" w:space="0" w:color="000000"/>
@@ -924,8 +961,9 @@
         </w:tc>
         <w:tc>
           <w:tcPr>
-            <w:tcW w:w="4890" w:type="dxa"/>
-            <w:tcBorders>
+            <w:tcW w:w="4891" w:type="dxa"/>
+            <w:tcBorders>
+              <w:top w:val="single" w:sz="2" w:space="0" w:color="000000"/>
               <w:left w:val="single" w:sz="2" w:space="0" w:color="000000"/>
               <w:bottom w:val="single" w:sz="2" w:space="0" w:color="000000"/>
               <w:right w:val="single" w:sz="2" w:space="0" w:color="000000"/>
@@ -979,15 +1017,15 @@
         </w:tblBorders>
         <w:tblCellMar>
           <w:top w:w="55" w:type="dxa"/>
-          <w:left w:w="54" w:type="dxa"/>
+          <w:left w:w="53" w:type="dxa"/>
           <w:bottom w:w="55" w:type="dxa"/>
           <w:right w:w="55" w:type="dxa"/>
         </w:tblCellMar>
       </w:tblPr>
       <w:tblGrid>
         <w:gridCol w:w="2160"/>
-        <w:gridCol w:w="2595"/>
-        <w:gridCol w:w="4890"/>
+        <w:gridCol w:w="2594"/>
+        <w:gridCol w:w="4891"/>
       </w:tblGrid>
       <w:tr>
         <w:trPr/>
@@ -1023,7 +1061,7 @@
         </w:tc>
         <w:tc>
           <w:tcPr>
-            <w:tcW w:w="2595" w:type="dxa"/>
+            <w:tcW w:w="2594" w:type="dxa"/>
             <w:tcBorders>
               <w:top w:val="single" w:sz="2" w:space="0" w:color="000000"/>
               <w:left w:val="single" w:sz="2" w:space="0" w:color="000000"/>
@@ -1053,7 +1091,7 @@
         </w:tc>
         <w:tc>
           <w:tcPr>
-            <w:tcW w:w="4890" w:type="dxa"/>
+            <w:tcW w:w="4891" w:type="dxa"/>
             <w:tcBorders>
               <w:top w:val="single" w:sz="2" w:space="0" w:color="000000"/>
               <w:left w:val="single" w:sz="2" w:space="0" w:color="000000"/>
@@ -1090,6 +1128,7 @@
           <w:tcPr>
             <w:tcW w:w="2160" w:type="dxa"/>
             <w:tcBorders>
+              <w:top w:val="single" w:sz="2" w:space="0" w:color="000000"/>
               <w:left w:val="single" w:sz="2" w:space="0" w:color="000000"/>
               <w:bottom w:val="single" w:sz="2" w:space="0" w:color="000000"/>
               <w:insideH w:val="single" w:sz="2" w:space="0" w:color="000000"/>
@@ -1109,8 +1148,9 @@
         </w:tc>
         <w:tc>
           <w:tcPr>
-            <w:tcW w:w="2595" w:type="dxa"/>
-            <w:tcBorders>
+            <w:tcW w:w="2594" w:type="dxa"/>
+            <w:tcBorders>
+              <w:top w:val="single" w:sz="2" w:space="0" w:color="000000"/>
               <w:left w:val="single" w:sz="2" w:space="0" w:color="000000"/>
               <w:bottom w:val="single" w:sz="2" w:space="0" w:color="000000"/>
               <w:insideH w:val="single" w:sz="2" w:space="0" w:color="000000"/>
@@ -1130,8 +1170,9 @@
         </w:tc>
         <w:tc>
           <w:tcPr>
-            <w:tcW w:w="4890" w:type="dxa"/>
-            <w:tcBorders>
+            <w:tcW w:w="4891" w:type="dxa"/>
+            <w:tcBorders>
+              <w:top w:val="single" w:sz="2" w:space="0" w:color="000000"/>
               <w:left w:val="single" w:sz="2" w:space="0" w:color="000000"/>
               <w:bottom w:val="single" w:sz="2" w:space="0" w:color="000000"/>
               <w:right w:val="single" w:sz="2" w:space="0" w:color="000000"/>
@@ -1158,6 +1199,7 @@
           <w:tcPr>
             <w:tcW w:w="2160" w:type="dxa"/>
             <w:tcBorders>
+              <w:top w:val="single" w:sz="2" w:space="0" w:color="000000"/>
               <w:left w:val="single" w:sz="2" w:space="0" w:color="000000"/>
               <w:bottom w:val="single" w:sz="2" w:space="0" w:color="000000"/>
               <w:insideH w:val="single" w:sz="2" w:space="0" w:color="000000"/>
@@ -1177,8 +1219,9 @@
         </w:tc>
         <w:tc>
           <w:tcPr>
-            <w:tcW w:w="2595" w:type="dxa"/>
-            <w:tcBorders>
+            <w:tcW w:w="2594" w:type="dxa"/>
+            <w:tcBorders>
+              <w:top w:val="single" w:sz="2" w:space="0" w:color="000000"/>
               <w:left w:val="single" w:sz="2" w:space="0" w:color="000000"/>
               <w:bottom w:val="single" w:sz="2" w:space="0" w:color="000000"/>
               <w:insideH w:val="single" w:sz="2" w:space="0" w:color="000000"/>
@@ -1198,8 +1241,9 @@
         </w:tc>
         <w:tc>
           <w:tcPr>
-            <w:tcW w:w="4890" w:type="dxa"/>
-            <w:tcBorders>
+            <w:tcW w:w="4891" w:type="dxa"/>
+            <w:tcBorders>
+              <w:top w:val="single" w:sz="2" w:space="0" w:color="000000"/>
               <w:left w:val="single" w:sz="2" w:space="0" w:color="000000"/>
               <w:bottom w:val="single" w:sz="2" w:space="0" w:color="000000"/>
               <w:right w:val="single" w:sz="2" w:space="0" w:color="000000"/>
@@ -1226,6 +1270,7 @@
           <w:tcPr>
             <w:tcW w:w="2160" w:type="dxa"/>
             <w:tcBorders>
+              <w:top w:val="single" w:sz="2" w:space="0" w:color="000000"/>
               <w:left w:val="single" w:sz="2" w:space="0" w:color="000000"/>
               <w:bottom w:val="single" w:sz="2" w:space="0" w:color="000000"/>
               <w:insideH w:val="single" w:sz="2" w:space="0" w:color="000000"/>
@@ -1245,8 +1290,9 @@
         </w:tc>
         <w:tc>
           <w:tcPr>
-            <w:tcW w:w="2595" w:type="dxa"/>
-            <w:tcBorders>
+            <w:tcW w:w="2594" w:type="dxa"/>
+            <w:tcBorders>
+              <w:top w:val="single" w:sz="2" w:space="0" w:color="000000"/>
               <w:left w:val="single" w:sz="2" w:space="0" w:color="000000"/>
               <w:bottom w:val="single" w:sz="2" w:space="0" w:color="000000"/>
               <w:insideH w:val="single" w:sz="2" w:space="0" w:color="000000"/>
@@ -1266,8 +1312,9 @@
         </w:tc>
         <w:tc>
           <w:tcPr>
-            <w:tcW w:w="4890" w:type="dxa"/>
-            <w:tcBorders>
+            <w:tcW w:w="4891" w:type="dxa"/>
+            <w:tcBorders>
+              <w:top w:val="single" w:sz="2" w:space="0" w:color="000000"/>
               <w:left w:val="single" w:sz="2" w:space="0" w:color="000000"/>
               <w:bottom w:val="single" w:sz="2" w:space="0" w:color="000000"/>
               <w:right w:val="single" w:sz="2" w:space="0" w:color="000000"/>
@@ -1305,7 +1352,11 @@
       </w:pPr>
       <w:r>
         <w:rPr/>
-        <w:t>Admin Table</w:t>
+        <w:t xml:space="preserve">Admin </w:t>
+      </w:r>
+      <w:r>
+        <w:rPr/>
+        <w:t>Info</w:t>
       </w:r>
     </w:p>
     <w:tbl>
@@ -1321,15 +1372,15 @@
         </w:tblBorders>
         <w:tblCellMar>
           <w:top w:w="55" w:type="dxa"/>
-          <w:left w:w="54" w:type="dxa"/>
+          <w:left w:w="53" w:type="dxa"/>
           <w:bottom w:w="55" w:type="dxa"/>
           <w:right w:w="55" w:type="dxa"/>
         </w:tblCellMar>
       </w:tblPr>
       <w:tblGrid>
         <w:gridCol w:w="2160"/>
-        <w:gridCol w:w="2595"/>
-        <w:gridCol w:w="4890"/>
+        <w:gridCol w:w="2594"/>
+        <w:gridCol w:w="4891"/>
       </w:tblGrid>
       <w:tr>
         <w:trPr/>
@@ -1365,7 +1416,7 @@
         </w:tc>
         <w:tc>
           <w:tcPr>
-            <w:tcW w:w="2595" w:type="dxa"/>
+            <w:tcW w:w="2594" w:type="dxa"/>
             <w:tcBorders>
               <w:top w:val="single" w:sz="2" w:space="0" w:color="000000"/>
               <w:left w:val="single" w:sz="2" w:space="0" w:color="000000"/>
@@ -1395,7 +1446,7 @@
         </w:tc>
         <w:tc>
           <w:tcPr>
-            <w:tcW w:w="4890" w:type="dxa"/>
+            <w:tcW w:w="4891" w:type="dxa"/>
             <w:tcBorders>
               <w:top w:val="single" w:sz="2" w:space="0" w:color="000000"/>
               <w:left w:val="single" w:sz="2" w:space="0" w:color="000000"/>
@@ -1432,6 +1483,7 @@
           <w:tcPr>
             <w:tcW w:w="2160" w:type="dxa"/>
             <w:tcBorders>
+              <w:top w:val="single" w:sz="2" w:space="0" w:color="000000"/>
               <w:left w:val="single" w:sz="2" w:space="0" w:color="000000"/>
               <w:bottom w:val="single" w:sz="2" w:space="0" w:color="000000"/>
               <w:insideH w:val="single" w:sz="2" w:space="0" w:color="000000"/>
@@ -1451,8 +1503,9 @@
         </w:tc>
         <w:tc>
           <w:tcPr>
-            <w:tcW w:w="2595" w:type="dxa"/>
-            <w:tcBorders>
+            <w:tcW w:w="2594" w:type="dxa"/>
+            <w:tcBorders>
+              <w:top w:val="single" w:sz="2" w:space="0" w:color="000000"/>
               <w:left w:val="single" w:sz="2" w:space="0" w:color="000000"/>
               <w:bottom w:val="single" w:sz="2" w:space="0" w:color="000000"/>
               <w:insideH w:val="single" w:sz="2" w:space="0" w:color="000000"/>
@@ -1472,8 +1525,9 @@
         </w:tc>
         <w:tc>
           <w:tcPr>
-            <w:tcW w:w="4890" w:type="dxa"/>
-            <w:tcBorders>
+            <w:tcW w:w="4891" w:type="dxa"/>
+            <w:tcBorders>
+              <w:top w:val="single" w:sz="2" w:space="0" w:color="000000"/>
               <w:left w:val="single" w:sz="2" w:space="0" w:color="000000"/>
               <w:bottom w:val="single" w:sz="2" w:space="0" w:color="000000"/>
               <w:right w:val="single" w:sz="2" w:space="0" w:color="000000"/>
@@ -1500,6 +1554,7 @@
           <w:tcPr>
             <w:tcW w:w="2160" w:type="dxa"/>
             <w:tcBorders>
+              <w:top w:val="single" w:sz="2" w:space="0" w:color="000000"/>
               <w:left w:val="single" w:sz="2" w:space="0" w:color="000000"/>
               <w:bottom w:val="single" w:sz="2" w:space="0" w:color="000000"/>
               <w:insideH w:val="single" w:sz="2" w:space="0" w:color="000000"/>
@@ -1519,8 +1574,9 @@
         </w:tc>
         <w:tc>
           <w:tcPr>
-            <w:tcW w:w="2595" w:type="dxa"/>
-            <w:tcBorders>
+            <w:tcW w:w="2594" w:type="dxa"/>
+            <w:tcBorders>
+              <w:top w:val="single" w:sz="2" w:space="0" w:color="000000"/>
               <w:left w:val="single" w:sz="2" w:space="0" w:color="000000"/>
               <w:bottom w:val="single" w:sz="2" w:space="0" w:color="000000"/>
               <w:insideH w:val="single" w:sz="2" w:space="0" w:color="000000"/>
@@ -1540,8 +1596,9 @@
         </w:tc>
         <w:tc>
           <w:tcPr>
-            <w:tcW w:w="4890" w:type="dxa"/>
-            <w:tcBorders>
+            <w:tcW w:w="4891" w:type="dxa"/>
+            <w:tcBorders>
+              <w:top w:val="single" w:sz="2" w:space="0" w:color="000000"/>
               <w:left w:val="single" w:sz="2" w:space="0" w:color="000000"/>
               <w:bottom w:val="single" w:sz="2" w:space="0" w:color="000000"/>
               <w:right w:val="single" w:sz="2" w:space="0" w:color="000000"/>
@@ -1568,6 +1625,7 @@
           <w:tcPr>
             <w:tcW w:w="2160" w:type="dxa"/>
             <w:tcBorders>
+              <w:top w:val="single" w:sz="2" w:space="0" w:color="000000"/>
               <w:left w:val="single" w:sz="2" w:space="0" w:color="000000"/>
               <w:bottom w:val="single" w:sz="2" w:space="0" w:color="000000"/>
               <w:insideH w:val="single" w:sz="2" w:space="0" w:color="000000"/>
@@ -1587,8 +1645,9 @@
         </w:tc>
         <w:tc>
           <w:tcPr>
-            <w:tcW w:w="2595" w:type="dxa"/>
-            <w:tcBorders>
+            <w:tcW w:w="2594" w:type="dxa"/>
+            <w:tcBorders>
+              <w:top w:val="single" w:sz="2" w:space="0" w:color="000000"/>
               <w:left w:val="single" w:sz="2" w:space="0" w:color="000000"/>
               <w:bottom w:val="single" w:sz="2" w:space="0" w:color="000000"/>
               <w:insideH w:val="single" w:sz="2" w:space="0" w:color="000000"/>
@@ -1608,8 +1667,9 @@
         </w:tc>
         <w:tc>
           <w:tcPr>
-            <w:tcW w:w="4890" w:type="dxa"/>
-            <w:tcBorders>
+            <w:tcW w:w="4891" w:type="dxa"/>
+            <w:tcBorders>
+              <w:top w:val="single" w:sz="2" w:space="0" w:color="000000"/>
               <w:left w:val="single" w:sz="2" w:space="0" w:color="000000"/>
               <w:bottom w:val="single" w:sz="2" w:space="0" w:color="000000"/>
               <w:right w:val="single" w:sz="2" w:space="0" w:color="000000"/>
@@ -1663,15 +1723,15 @@
         </w:tblBorders>
         <w:tblCellMar>
           <w:top w:w="55" w:type="dxa"/>
-          <w:left w:w="54" w:type="dxa"/>
+          <w:left w:w="53" w:type="dxa"/>
           <w:bottom w:w="55" w:type="dxa"/>
           <w:right w:w="55" w:type="dxa"/>
         </w:tblCellMar>
       </w:tblPr>
       <w:tblGrid>
         <w:gridCol w:w="2160"/>
-        <w:gridCol w:w="2595"/>
-        <w:gridCol w:w="4890"/>
+        <w:gridCol w:w="2594"/>
+        <w:gridCol w:w="4891"/>
       </w:tblGrid>
       <w:tr>
         <w:trPr/>
@@ -1707,7 +1767,7 @@
         </w:tc>
         <w:tc>
           <w:tcPr>
-            <w:tcW w:w="2595" w:type="dxa"/>
+            <w:tcW w:w="2594" w:type="dxa"/>
             <w:tcBorders>
               <w:top w:val="single" w:sz="2" w:space="0" w:color="000000"/>
               <w:left w:val="single" w:sz="2" w:space="0" w:color="000000"/>
@@ -1737,7 +1797,7 @@
         </w:tc>
         <w:tc>
           <w:tcPr>
-            <w:tcW w:w="4890" w:type="dxa"/>
+            <w:tcW w:w="4891" w:type="dxa"/>
             <w:tcBorders>
               <w:top w:val="single" w:sz="2" w:space="0" w:color="000000"/>
               <w:left w:val="single" w:sz="2" w:space="0" w:color="000000"/>
@@ -1774,6 +1834,7 @@
           <w:tcPr>
             <w:tcW w:w="2160" w:type="dxa"/>
             <w:tcBorders>
+              <w:top w:val="single" w:sz="2" w:space="0" w:color="000000"/>
               <w:left w:val="single" w:sz="2" w:space="0" w:color="000000"/>
               <w:bottom w:val="single" w:sz="2" w:space="0" w:color="000000"/>
               <w:insideH w:val="single" w:sz="2" w:space="0" w:color="000000"/>
@@ -1793,8 +1854,9 @@
         </w:tc>
         <w:tc>
           <w:tcPr>
-            <w:tcW w:w="2595" w:type="dxa"/>
-            <w:tcBorders>
+            <w:tcW w:w="2594" w:type="dxa"/>
+            <w:tcBorders>
+              <w:top w:val="single" w:sz="2" w:space="0" w:color="000000"/>
               <w:left w:val="single" w:sz="2" w:space="0" w:color="000000"/>
               <w:bottom w:val="single" w:sz="2" w:space="0" w:color="000000"/>
               <w:insideH w:val="single" w:sz="2" w:space="0" w:color="000000"/>
@@ -1814,8 +1876,9 @@
         </w:tc>
         <w:tc>
           <w:tcPr>
-            <w:tcW w:w="4890" w:type="dxa"/>
-            <w:tcBorders>
+            <w:tcW w:w="4891" w:type="dxa"/>
+            <w:tcBorders>
+              <w:top w:val="single" w:sz="2" w:space="0" w:color="000000"/>
               <w:left w:val="single" w:sz="2" w:space="0" w:color="000000"/>
               <w:bottom w:val="single" w:sz="2" w:space="0" w:color="000000"/>
               <w:right w:val="single" w:sz="2" w:space="0" w:color="000000"/>
@@ -1842,6 +1905,7 @@
           <w:tcPr>
             <w:tcW w:w="2160" w:type="dxa"/>
             <w:tcBorders>
+              <w:top w:val="single" w:sz="2" w:space="0" w:color="000000"/>
               <w:left w:val="single" w:sz="2" w:space="0" w:color="000000"/>
               <w:bottom w:val="single" w:sz="2" w:space="0" w:color="000000"/>
               <w:insideH w:val="single" w:sz="2" w:space="0" w:color="000000"/>
@@ -1861,8 +1925,9 @@
         </w:tc>
         <w:tc>
           <w:tcPr>
-            <w:tcW w:w="2595" w:type="dxa"/>
-            <w:tcBorders>
+            <w:tcW w:w="2594" w:type="dxa"/>
+            <w:tcBorders>
+              <w:top w:val="single" w:sz="2" w:space="0" w:color="000000"/>
               <w:left w:val="single" w:sz="2" w:space="0" w:color="000000"/>
               <w:bottom w:val="single" w:sz="2" w:space="0" w:color="000000"/>
               <w:insideH w:val="single" w:sz="2" w:space="0" w:color="000000"/>
@@ -1882,8 +1947,9 @@
         </w:tc>
         <w:tc>
           <w:tcPr>
-            <w:tcW w:w="4890" w:type="dxa"/>
-            <w:tcBorders>
+            <w:tcW w:w="4891" w:type="dxa"/>
+            <w:tcBorders>
+              <w:top w:val="single" w:sz="2" w:space="0" w:color="000000"/>
               <w:left w:val="single" w:sz="2" w:space="0" w:color="000000"/>
               <w:bottom w:val="single" w:sz="2" w:space="0" w:color="000000"/>
               <w:right w:val="single" w:sz="2" w:space="0" w:color="000000"/>
@@ -1910,6 +1976,7 @@
           <w:tcPr>
             <w:tcW w:w="2160" w:type="dxa"/>
             <w:tcBorders>
+              <w:top w:val="single" w:sz="2" w:space="0" w:color="000000"/>
               <w:left w:val="single" w:sz="2" w:space="0" w:color="000000"/>
               <w:bottom w:val="single" w:sz="2" w:space="0" w:color="000000"/>
               <w:insideH w:val="single" w:sz="2" w:space="0" w:color="000000"/>
@@ -1929,8 +1996,9 @@
         </w:tc>
         <w:tc>
           <w:tcPr>
-            <w:tcW w:w="2595" w:type="dxa"/>
-            <w:tcBorders>
+            <w:tcW w:w="2594" w:type="dxa"/>
+            <w:tcBorders>
+              <w:top w:val="single" w:sz="2" w:space="0" w:color="000000"/>
               <w:left w:val="single" w:sz="2" w:space="0" w:color="000000"/>
               <w:bottom w:val="single" w:sz="2" w:space="0" w:color="000000"/>
               <w:insideH w:val="single" w:sz="2" w:space="0" w:color="000000"/>
@@ -1950,8 +2018,9 @@
         </w:tc>
         <w:tc>
           <w:tcPr>
-            <w:tcW w:w="4890" w:type="dxa"/>
-            <w:tcBorders>
+            <w:tcW w:w="4891" w:type="dxa"/>
+            <w:tcBorders>
+              <w:top w:val="single" w:sz="2" w:space="0" w:color="000000"/>
               <w:left w:val="single" w:sz="2" w:space="0" w:color="000000"/>
               <w:bottom w:val="single" w:sz="2" w:space="0" w:color="000000"/>
               <w:right w:val="single" w:sz="2" w:space="0" w:color="000000"/>
@@ -1989,23 +2058,7 @@
       </w:pPr>
       <w:r>
         <w:rPr/>
-        <w:t xml:space="preserve">Reason for </w:t>
-      </w:r>
-      <w:r>
-        <w:rPr/>
-        <w:t xml:space="preserve">choosing </w:t>
-      </w:r>
-      <w:r>
-        <w:rPr/>
-        <w:t xml:space="preserve">BINARY(60) </w:t>
-      </w:r>
-      <w:r>
-        <w:rPr/>
-        <w:t xml:space="preserve">as data type </w:t>
-      </w:r>
-      <w:r>
-        <w:rPr/>
-        <w:t>for password:</w:t>
+        <w:t>Reason for choosing BINARY(60) as data type for password:</w:t>
       </w:r>
     </w:p>
     <w:p>
@@ -2078,6 +2131,7 @@
       <w:pgNumType w:fmt="decimal"/>
       <w:formProt w:val="false"/>
       <w:textDirection w:val="lrTb"/>
+      <w:docGrid w:type="default" w:linePitch="100" w:charSpace="0"/>
     </w:sectPr>
   </w:body>
 </w:document>
@@ -2099,6 +2153,7 @@
       </w:pPr>
       <w:rPr>
         <w:rFonts w:ascii="Symbol" w:hAnsi="Symbol" w:cs="Symbol" w:hint="default"/>
+        <w:b w:val="false"/>
         <w:rFonts w:cs="OpenSymbol"/>
       </w:rPr>
     </w:lvl>
@@ -2339,15 +2394,12 @@
       <w:rPr>
         <w:rFonts w:ascii="Liberation Serif" w:hAnsi="Liberation Serif" w:eastAsia="Noto Sans CJK SC" w:cs="FreeSans"/>
         <w:kern w:val="2"/>
-        <w:sz w:val="24"/>
         <w:szCs w:val="24"/>
         <w:lang w:val="en-IN" w:eastAsia="zh-CN" w:bidi="hi-IN"/>
       </w:rPr>
     </w:rPrDefault>
     <w:pPrDefault>
-      <w:pPr>
-        <w:widowControl/>
-      </w:pPr>
+      <w:pPr/>
     </w:pPrDefault>
   </w:docDefaults>
   <w:style w:type="paragraph" w:styleId="Normal">
@@ -2355,6 +2407,8 @@
     <w:qFormat/>
     <w:pPr>
       <w:widowControl/>
+      <w:bidi w:val="0"/>
+      <w:jc w:val="left"/>
     </w:pPr>
     <w:rPr>
       <w:rFonts w:ascii="Liberation Serif" w:hAnsi="Liberation Serif" w:eastAsia="Noto Sans CJK SC" w:cs="FreeSans"/>
@@ -2370,6 +2424,70 @@
     <w:qFormat/>
     <w:rPr>
       <w:rFonts w:ascii="OpenSymbol" w:hAnsi="OpenSymbol" w:eastAsia="OpenSymbol" w:cs="OpenSymbol"/>
+    </w:rPr>
+  </w:style>
+  <w:style w:type="character" w:styleId="ListLabel1">
+    <w:name w:val="ListLabel 1"/>
+    <w:qFormat/>
+    <w:rPr>
+      <w:rFonts w:cs="OpenSymbol"/>
+      <w:b w:val="false"/>
+    </w:rPr>
+  </w:style>
+  <w:style w:type="character" w:styleId="ListLabel2">
+    <w:name w:val="ListLabel 2"/>
+    <w:qFormat/>
+    <w:rPr>
+      <w:rFonts w:cs="OpenSymbol"/>
+    </w:rPr>
+  </w:style>
+  <w:style w:type="character" w:styleId="ListLabel3">
+    <w:name w:val="ListLabel 3"/>
+    <w:qFormat/>
+    <w:rPr>
+      <w:rFonts w:cs="OpenSymbol"/>
+    </w:rPr>
+  </w:style>
+  <w:style w:type="character" w:styleId="ListLabel4">
+    <w:name w:val="ListLabel 4"/>
+    <w:qFormat/>
+    <w:rPr>
+      <w:rFonts w:cs="OpenSymbol"/>
+    </w:rPr>
+  </w:style>
+  <w:style w:type="character" w:styleId="ListLabel5">
+    <w:name w:val="ListLabel 5"/>
+    <w:qFormat/>
+    <w:rPr>
+      <w:rFonts w:cs="OpenSymbol"/>
+    </w:rPr>
+  </w:style>
+  <w:style w:type="character" w:styleId="ListLabel6">
+    <w:name w:val="ListLabel 6"/>
+    <w:qFormat/>
+    <w:rPr>
+      <w:rFonts w:cs="OpenSymbol"/>
+    </w:rPr>
+  </w:style>
+  <w:style w:type="character" w:styleId="ListLabel7">
+    <w:name w:val="ListLabel 7"/>
+    <w:qFormat/>
+    <w:rPr>
+      <w:rFonts w:cs="OpenSymbol"/>
+    </w:rPr>
+  </w:style>
+  <w:style w:type="character" w:styleId="ListLabel8">
+    <w:name w:val="ListLabel 8"/>
+    <w:qFormat/>
+    <w:rPr>
+      <w:rFonts w:cs="OpenSymbol"/>
+    </w:rPr>
+  </w:style>
+  <w:style w:type="character" w:styleId="ListLabel9">
+    <w:name w:val="ListLabel 9"/>
+    <w:qFormat/>
+    <w:rPr>
+      <w:rFonts w:cs="OpenSymbol"/>
     </w:rPr>
   </w:style>
   <w:style w:type="paragraph" w:styleId="Heading">

</xml_diff>